<commit_message>
Outro desafio e mais estudos
</commit_message>
<xml_diff>
--- a/Tabelas no HTML.docx
+++ b/Tabelas no HTML.docx
@@ -155,34 +155,16 @@
     </w:tbl>
     <w:p/>
     <w:p>
-      <w:proofErr w:type="spellStart"/>
-      <w:r>
-        <w:t>Table</w:t>
-      </w:r>
-      <w:proofErr w:type="spellEnd"/>
-      <w:r>
-        <w:t xml:space="preserve"> = tabela</w:t>
+      <w:r>
+        <w:t>Table = tabela</w:t>
       </w:r>
     </w:p>
     <w:p>
       <w:pPr>
         <w:ind w:firstLine="708"/>
       </w:pPr>
-      <w:proofErr w:type="spellStart"/>
-      <w:r>
-        <w:t>Table</w:t>
-      </w:r>
-      <w:proofErr w:type="spellEnd"/>
-      <w:r>
-        <w:t xml:space="preserve"> </w:t>
-      </w:r>
-      <w:proofErr w:type="spellStart"/>
-      <w:r>
-        <w:t>rows</w:t>
-      </w:r>
-      <w:proofErr w:type="spellEnd"/>
-      <w:r>
-        <w:t xml:space="preserve"> = Linha de tabela</w:t>
+      <w:r>
+        <w:t>Table rows = Linha de tabela</w:t>
       </w:r>
     </w:p>
     <w:p>
@@ -191,14 +173,7 @@
       </w:pPr>
       <w:r>
         <w:tab/>
-      </w:r>
-      <w:proofErr w:type="spellStart"/>
-      <w:r>
-        <w:t>Table</w:t>
-      </w:r>
-      <w:proofErr w:type="spellEnd"/>
-      <w:r>
-        <w:t xml:space="preserve"> Header = cabeçalho de tabela</w:t>
+        <w:t>Table Header = cabeçalho de tabela</w:t>
       </w:r>
     </w:p>
     <w:p>
@@ -207,14 +182,7 @@
       </w:pPr>
       <w:r>
         <w:tab/>
-      </w:r>
-      <w:proofErr w:type="spellStart"/>
-      <w:r>
-        <w:t>Table</w:t>
-      </w:r>
-      <w:proofErr w:type="spellEnd"/>
-      <w:r>
-        <w:t xml:space="preserve"> Data = dado de tabela </w:t>
+        <w:t xml:space="preserve">Table Data = dado de tabela </w:t>
       </w:r>
     </w:p>
     <w:p>
@@ -222,36 +190,17 @@
         <w:rPr>
           <w:lang w:val="en-US"/>
         </w:rPr>
-        <w:t>Tags = table &lt;tb&gt;, table rows &lt;tr&gt;, table header &lt;</w:t>
-      </w:r>
-      <w:proofErr w:type="spellStart"/>
+        <w:t>Tags = table &lt;tb&gt;, table rows &lt;tr&gt;, table header &lt;th&gt;</w:t>
+      </w:r>
       <w:r>
         <w:rPr>
           <w:lang w:val="en-US"/>
         </w:rPr>
-        <w:t>th</w:t>
-      </w:r>
-      <w:proofErr w:type="spellEnd"/>
-      <w:r>
-        <w:rPr>
-          <w:lang w:val="en-US"/>
-        </w:rPr>
-        <w:t>&gt;</w:t>
-      </w:r>
-      <w:r>
-        <w:rPr>
-          <w:lang w:val="en-US"/>
-        </w:rPr>
         <w:t xml:space="preserve">, table data &lt;td&gt;. </w:t>
       </w:r>
       <w:r>
-        <w:t xml:space="preserve">Não é obrigatório o fechamento da </w:t>
-      </w:r>
-      <w:proofErr w:type="spellStart"/>
-      <w:r>
-        <w:t>tag</w:t>
-      </w:r>
-      <w:proofErr w:type="spellEnd"/>
+        <w:t>Não é obrigatório o fechamento da tag</w:t>
+      </w:r>
       <w:r>
         <w:t>.</w:t>
       </w:r>
@@ -273,367 +222,193 @@
           <w:b/>
           <w:bCs/>
         </w:rPr>
-        <w:t>*Dentro do TD (</w:t>
-      </w:r>
-      <w:proofErr w:type="spellStart"/>
-      <w:r>
+        <w:t>*Dentro do TD (table data)*</w:t>
+      </w:r>
+    </w:p>
+    <w:p>
+      <w:r>
+        <w:t>‘Text-align:’ para alinhamento horizontal.</w:t>
+      </w:r>
+    </w:p>
+    <w:p>
+      <w:r>
+        <w:t>‘Vertical-align:’ para alinhamento vertical.</w:t>
+      </w:r>
+    </w:p>
+    <w:p/>
+    <w:p>
+      <w:r>
+        <w:t>Anatomia para tabelas grandes</w:t>
+      </w:r>
+    </w:p>
+    <w:p>
+      <w:r>
+        <w:t>Table</w:t>
+      </w:r>
+    </w:p>
+    <w:p>
+      <w:r>
+        <w:tab/>
+        <w:t>Caption( Legenda da tabela</w:t>
+      </w:r>
+      <w:r>
+        <w:t xml:space="preserve"> – sempre fica em cima)</w:t>
+      </w:r>
+    </w:p>
+    <w:p>
+      <w:pPr>
+        <w:ind w:left="706"/>
+      </w:pPr>
+      <w:r>
+        <w:t>Thead</w:t>
+      </w:r>
+      <w:r>
+        <w:t xml:space="preserve"> ( Normalmente ele fica c</w:t>
+      </w:r>
+      <w:r>
+        <w:t>entralizado e em negrito pelo navegador.)</w:t>
+      </w:r>
+    </w:p>
+    <w:p>
+      <w:pPr>
+        <w:rPr>
+          <w:lang w:val="en-US"/>
+        </w:rPr>
+      </w:pPr>
+      <w:r>
+        <w:tab/>
+      </w:r>
+      <w:r>
+        <w:tab/>
+      </w:r>
+      <w:r>
+        <w:rPr>
+          <w:lang w:val="en-US"/>
+        </w:rPr>
+        <w:t>TR, TD, TH</w:t>
+      </w:r>
+    </w:p>
+    <w:p>
+      <w:pPr>
+        <w:ind w:left="706"/>
+        <w:rPr>
+          <w:lang w:val="en-US"/>
+        </w:rPr>
+      </w:pPr>
+      <w:r>
+        <w:rPr>
+          <w:lang w:val="en-US"/>
+        </w:rPr>
+        <w:t>Tbody</w:t>
+      </w:r>
+    </w:p>
+    <w:p>
+      <w:pPr>
+        <w:rPr>
+          <w:lang w:val="en-US"/>
+        </w:rPr>
+      </w:pPr>
+      <w:r>
+        <w:rPr>
+          <w:lang w:val="en-US"/>
+        </w:rPr>
+        <w:tab/>
+      </w:r>
+      <w:r>
+        <w:rPr>
+          <w:lang w:val="en-US"/>
+        </w:rPr>
+        <w:tab/>
+        <w:t>TR, TD, TH</w:t>
+      </w:r>
+    </w:p>
+    <w:p>
+      <w:pPr>
+        <w:ind w:left="706"/>
+      </w:pPr>
+      <w:r>
+        <w:t>Tfoot</w:t>
+      </w:r>
+    </w:p>
+    <w:p>
+      <w:r>
+        <w:tab/>
+      </w:r>
+      <w:r>
+        <w:tab/>
+      </w:r>
+      <w:r>
+        <w:t>TR, TD, TH</w:t>
+      </w:r>
+    </w:p>
+    <w:p>
+      <w:r>
+        <w:t>Temos também os ‘scops’:</w:t>
+      </w:r>
+    </w:p>
+    <w:p>
+      <w:r>
+        <w:t>O atributo scope pode ser usado para esclarecer o escopo de qualquer célula usada como cabeçalho. O escopo identifica se a célula é um cabeçalho para uma linha, coluna ou grupo de linhas ou colunas. Os valores row , col , rowgroup e colgroup identificam esses possíveis escopos, respectivamente.</w:t>
+      </w:r>
+    </w:p>
+    <w:p/>
+    <w:p>
+      <w:r>
+        <w:lastRenderedPageBreak/>
+        <w:t xml:space="preserve">Scope = ’col’, </w:t>
+      </w:r>
+      <w:r>
+        <w:t>O cabeçalho se aplica a todas as células da mesma coluna.</w:t>
+      </w:r>
+      <w:r>
+        <w:t xml:space="preserve"> (baixo e cima)</w:t>
+      </w:r>
+    </w:p>
+    <w:p>
+      <w:r>
+        <w:t xml:space="preserve">Scope = ’row’, </w:t>
+      </w:r>
+      <w:r>
+        <w:t>O cabeçalho se aplica a todas as células da mesma linha.</w:t>
+      </w:r>
+      <w:r>
+        <w:t xml:space="preserve"> (direita e esquerda)</w:t>
+      </w:r>
+    </w:p>
+    <w:p/>
+    <w:p/>
+    <w:p>
+      <w:pPr>
         <w:rPr>
           <w:b/>
           <w:bCs/>
         </w:rPr>
-        <w:t>table</w:t>
-      </w:r>
-      <w:proofErr w:type="spellEnd"/>
+      </w:pPr>
       <w:r>
         <w:rPr>
           <w:b/>
           <w:bCs/>
         </w:rPr>
-        <w:t xml:space="preserve"> </w:t>
-      </w:r>
-      <w:proofErr w:type="gramStart"/>
-      <w:r>
-        <w:rPr>
-          <w:b/>
-          <w:bCs/>
-        </w:rPr>
-        <w:t>data)*</w:t>
-      </w:r>
-      <w:proofErr w:type="gramEnd"/>
-    </w:p>
-    <w:p>
-      <w:r>
-        <w:t>‘</w:t>
-      </w:r>
-      <w:proofErr w:type="spellStart"/>
-      <w:r>
-        <w:t>Text-align</w:t>
-      </w:r>
-      <w:proofErr w:type="spellEnd"/>
-      <w:r>
-        <w:t>:’ para alinhamento horizontal.</w:t>
-      </w:r>
-    </w:p>
-    <w:p>
-      <w:r>
-        <w:t>‘Vertical-</w:t>
-      </w:r>
-      <w:proofErr w:type="spellStart"/>
-      <w:r>
-        <w:t>align</w:t>
-      </w:r>
-      <w:proofErr w:type="spellEnd"/>
-      <w:r>
-        <w:t>:’ para alinhamento vertical.</w:t>
+        <w:t>*Efeito Zebrado*</w:t>
+      </w:r>
+    </w:p>
+    <w:p>
+      <w:r>
+        <w:t>Use a pseudo classe ‘:nth-child(2n)’ – o n</w:t>
+      </w:r>
+      <w:r>
+        <w:t>úmero definira de quantas em quantas linhas ficaram com o efeito. Você também pode escolher entre botar impar ou par ( odd-impar e par-even). Além disso, você pode usar o even e odd para zebrar toda a lista, para isso crie 2 pseudo-classes.</w:t>
       </w:r>
     </w:p>
     <w:p/>
     <w:p>
       <w:r>
-        <w:t>Anatomia para tabelas grandes</w:t>
-      </w:r>
-    </w:p>
-    <w:p>
-      <w:proofErr w:type="spellStart"/>
-      <w:r>
-        <w:t>Table</w:t>
-      </w:r>
-      <w:proofErr w:type="spellEnd"/>
-    </w:p>
-    <w:p>
-      <w:r>
-        <w:tab/>
-      </w:r>
-      <w:proofErr w:type="spellStart"/>
-      <w:proofErr w:type="gramStart"/>
-      <w:r>
-        <w:t>Caption</w:t>
-      </w:r>
-      <w:proofErr w:type="spellEnd"/>
-      <w:r>
-        <w:t>( Legenda</w:t>
-      </w:r>
-      <w:proofErr w:type="gramEnd"/>
-      <w:r>
-        <w:t xml:space="preserve"> da tabela</w:t>
-      </w:r>
-      <w:r>
-        <w:t xml:space="preserve"> – sempre fica em cima)</w:t>
-      </w:r>
-    </w:p>
-    <w:p>
-      <w:pPr>
-        <w:ind w:left="706"/>
-      </w:pPr>
-      <w:proofErr w:type="spellStart"/>
-      <w:r>
-        <w:t>Thead</w:t>
-      </w:r>
-      <w:proofErr w:type="spellEnd"/>
-      <w:r>
-        <w:t xml:space="preserve"> </w:t>
-      </w:r>
-      <w:proofErr w:type="gramStart"/>
-      <w:r>
-        <w:t>( Normalmente</w:t>
-      </w:r>
-      <w:proofErr w:type="gramEnd"/>
-      <w:r>
-        <w:t xml:space="preserve"> ele fica c</w:t>
-      </w:r>
-      <w:r>
-        <w:t>entralizado e em negrito pelo navegador.)</w:t>
-      </w:r>
-    </w:p>
-    <w:p>
-      <w:pPr>
-        <w:rPr>
-          <w:lang w:val="en-US"/>
-        </w:rPr>
-      </w:pPr>
-      <w:r>
-        <w:tab/>
-      </w:r>
-      <w:r>
-        <w:tab/>
-      </w:r>
-      <w:r>
-        <w:rPr>
-          <w:lang w:val="en-US"/>
-        </w:rPr>
-        <w:t>TR, TD, TH</w:t>
-      </w:r>
-    </w:p>
-    <w:p>
-      <w:pPr>
-        <w:ind w:left="706"/>
-        <w:rPr>
-          <w:lang w:val="en-US"/>
-        </w:rPr>
-      </w:pPr>
-      <w:proofErr w:type="spellStart"/>
-      <w:r>
-        <w:rPr>
-          <w:lang w:val="en-US"/>
-        </w:rPr>
-        <w:t>Tbody</w:t>
-      </w:r>
-      <w:proofErr w:type="spellEnd"/>
-    </w:p>
-    <w:p>
-      <w:pPr>
-        <w:rPr>
-          <w:lang w:val="en-US"/>
-        </w:rPr>
-      </w:pPr>
-      <w:r>
-        <w:rPr>
-          <w:lang w:val="en-US"/>
-        </w:rPr>
-        <w:tab/>
-      </w:r>
-      <w:r>
-        <w:rPr>
-          <w:lang w:val="en-US"/>
-        </w:rPr>
-        <w:tab/>
-        <w:t>TR, TD, TH</w:t>
-      </w:r>
-    </w:p>
-    <w:p>
-      <w:pPr>
-        <w:ind w:left="706"/>
-      </w:pPr>
-      <w:proofErr w:type="spellStart"/>
-      <w:r>
-        <w:t>Tfoot</w:t>
-      </w:r>
-      <w:proofErr w:type="spellEnd"/>
-    </w:p>
-    <w:p>
-      <w:r>
-        <w:tab/>
-      </w:r>
-      <w:r>
-        <w:tab/>
-      </w:r>
-      <w:r>
-        <w:t>TR, TD, TH</w:t>
-      </w:r>
-    </w:p>
-    <w:p>
-      <w:r>
-        <w:t>Temos também os ‘</w:t>
-      </w:r>
-      <w:proofErr w:type="spellStart"/>
-      <w:r>
-        <w:t>scops</w:t>
-      </w:r>
-      <w:proofErr w:type="spellEnd"/>
-      <w:r>
-        <w:t>’:</w:t>
-      </w:r>
-    </w:p>
-    <w:p>
-      <w:proofErr w:type="spellStart"/>
-      <w:r>
-        <w:t>Scope</w:t>
-      </w:r>
-      <w:proofErr w:type="spellEnd"/>
-      <w:r>
-        <w:t xml:space="preserve"> = ’</w:t>
-      </w:r>
-      <w:proofErr w:type="spellStart"/>
-      <w:r>
-        <w:t>col</w:t>
-      </w:r>
-      <w:proofErr w:type="spellEnd"/>
-      <w:r>
-        <w:t xml:space="preserve">’, </w:t>
-      </w:r>
-      <w:r>
-        <w:t>O cabeçalho se aplica a todas as células da mesma coluna.</w:t>
-      </w:r>
-      <w:r>
-        <w:t xml:space="preserve"> (baixo e cima)</w:t>
-      </w:r>
-    </w:p>
-    <w:p>
-      <w:proofErr w:type="spellStart"/>
-      <w:r>
-        <w:t>Scope</w:t>
-      </w:r>
-      <w:proofErr w:type="spellEnd"/>
-      <w:r>
-        <w:t xml:space="preserve"> = ’</w:t>
-      </w:r>
-      <w:proofErr w:type="spellStart"/>
-      <w:r>
-        <w:t>row</w:t>
-      </w:r>
-      <w:proofErr w:type="spellEnd"/>
-      <w:r>
-        <w:t xml:space="preserve">’, </w:t>
-      </w:r>
-      <w:r>
-        <w:t>O cabeçalho se aplica a todas as células da mesma linha.</w:t>
-      </w:r>
-      <w:r>
-        <w:t xml:space="preserve"> (direita e esquerda)</w:t>
-      </w:r>
-    </w:p>
-    <w:p/>
-    <w:p/>
-    <w:p>
-      <w:pPr>
-        <w:rPr>
-          <w:b/>
-          <w:bCs/>
-        </w:rPr>
-      </w:pPr>
-      <w:r>
-        <w:rPr>
-          <w:b/>
-          <w:bCs/>
-        </w:rPr>
-        <w:lastRenderedPageBreak/>
-        <w:t>*Efeito Zebrado*</w:t>
-      </w:r>
-    </w:p>
-    <w:p>
-      <w:r>
-        <w:t xml:space="preserve">Use a </w:t>
-      </w:r>
-      <w:proofErr w:type="spellStart"/>
-      <w:r>
-        <w:t>pseudo</w:t>
-      </w:r>
-      <w:proofErr w:type="spellEnd"/>
-      <w:r>
-        <w:t xml:space="preserve"> classe ‘:</w:t>
-      </w:r>
-      <w:proofErr w:type="spellStart"/>
-      <w:r>
-        <w:t>nth-child</w:t>
-      </w:r>
-      <w:proofErr w:type="spellEnd"/>
-      <w:r>
-        <w:t>(2n)’ – o n</w:t>
-      </w:r>
-      <w:r>
-        <w:t xml:space="preserve">úmero definira de quantas em quantas linhas ficaram com o efeito. Você também pode escolher entre botar impar ou par </w:t>
-      </w:r>
-      <w:proofErr w:type="gramStart"/>
-      <w:r>
-        <w:t xml:space="preserve">( </w:t>
-      </w:r>
-      <w:proofErr w:type="spellStart"/>
-      <w:r>
-        <w:t>odd</w:t>
-      </w:r>
-      <w:proofErr w:type="spellEnd"/>
-      <w:proofErr w:type="gramEnd"/>
-      <w:r>
-        <w:t>-impar e par-</w:t>
-      </w:r>
-      <w:proofErr w:type="spellStart"/>
-      <w:r>
-        <w:t>even</w:t>
-      </w:r>
-      <w:proofErr w:type="spellEnd"/>
-      <w:r>
-        <w:t xml:space="preserve">). Além disso, você pode usar o </w:t>
-      </w:r>
-      <w:proofErr w:type="spellStart"/>
-      <w:r>
-        <w:t>even</w:t>
-      </w:r>
-      <w:proofErr w:type="spellEnd"/>
-      <w:r>
-        <w:t xml:space="preserve"> e </w:t>
-      </w:r>
-      <w:proofErr w:type="spellStart"/>
-      <w:r>
-        <w:t>odd</w:t>
-      </w:r>
-      <w:proofErr w:type="spellEnd"/>
-      <w:r>
-        <w:t xml:space="preserve"> para zebrar toda a lista, para isso crie 2 </w:t>
-      </w:r>
-      <w:proofErr w:type="spellStart"/>
-      <w:r>
-        <w:t>pseudo-classes</w:t>
-      </w:r>
-      <w:proofErr w:type="spellEnd"/>
-      <w:r>
-        <w:t>.</w:t>
-      </w:r>
-    </w:p>
-    <w:p/>
-    <w:p>
-      <w:r>
-        <w:t xml:space="preserve">Como colar o </w:t>
-      </w:r>
-      <w:proofErr w:type="spellStart"/>
-      <w:r>
-        <w:t>thead</w:t>
-      </w:r>
-      <w:proofErr w:type="spellEnd"/>
-      <w:r>
-        <w:t>:</w:t>
-      </w:r>
-    </w:p>
-    <w:p>
-      <w:r>
-        <w:t xml:space="preserve">No elemento tabela, coloque a ‘position: </w:t>
-      </w:r>
-      <w:proofErr w:type="spellStart"/>
-      <w:r>
-        <w:t>relative</w:t>
-      </w:r>
-      <w:proofErr w:type="spellEnd"/>
-      <w:r>
-        <w:t>;’</w:t>
+        <w:t>Como colar o thead:</w:t>
+      </w:r>
+    </w:p>
+    <w:p>
+      <w:r>
+        <w:t>No elemento tabela, coloque a ‘position: relative;’</w:t>
       </w:r>
     </w:p>
     <w:p/>
@@ -682,31 +457,7 @@
     <w:p/>
     <w:p>
       <w:r>
-        <w:t>Crie um caminho contendo ‘</w:t>
-      </w:r>
-      <w:proofErr w:type="spellStart"/>
-      <w:r>
-        <w:t>thead</w:t>
-      </w:r>
-      <w:proofErr w:type="spellEnd"/>
-      <w:r>
-        <w:t xml:space="preserve"> &gt; </w:t>
-      </w:r>
-      <w:proofErr w:type="spellStart"/>
-      <w:r>
-        <w:t>tr</w:t>
-      </w:r>
-      <w:proofErr w:type="spellEnd"/>
-      <w:r>
-        <w:t xml:space="preserve"> &gt; </w:t>
-      </w:r>
-      <w:proofErr w:type="spellStart"/>
-      <w:r>
-        <w:t>th</w:t>
-      </w:r>
-      <w:proofErr w:type="spellEnd"/>
-      <w:r>
-        <w:t>’</w:t>
+        <w:t>Crie um caminho contendo ‘thead &gt; tr &gt; th’</w:t>
       </w:r>
     </w:p>
     <w:p>
@@ -832,6 +583,7 @@
     </w:p>
     <w:p>
       <w:r>
+        <w:lastRenderedPageBreak/>
         <w:t>É possível observar que está faltando a célula C1. Nós iremos mesclar a célula B1 até o espaço da C1.</w:t>
       </w:r>
     </w:p>
@@ -839,7 +591,6 @@
     <w:p/>
     <w:p>
       <w:r>
-        <w:lastRenderedPageBreak/>
         <w:t>Para isso devemos compreender as expansões. Existem 2 tipos, as expansões de coluna e de linhas. No caso da tabela acima, ela deverá ocupar 2 colunas.</w:t>
       </w:r>
     </w:p>
@@ -887,29 +638,11 @@
     </w:p>
     <w:p>
       <w:r>
-        <w:t>No elemento &lt;</w:t>
-      </w:r>
-      <w:proofErr w:type="spellStart"/>
-      <w:r>
-        <w:t>td</w:t>
-      </w:r>
-      <w:proofErr w:type="spellEnd"/>
-      <w:r>
-        <w:t>&gt; você deverá acrescentar o ‘</w:t>
-      </w:r>
-      <w:proofErr w:type="spellStart"/>
-      <w:r>
-        <w:t>colspan</w:t>
-      </w:r>
-      <w:proofErr w:type="spellEnd"/>
-      <w:r>
-        <w:t>=</w:t>
-      </w:r>
-      <w:proofErr w:type="spellStart"/>
-      <w:r>
-        <w:t>xx</w:t>
-      </w:r>
-      <w:proofErr w:type="spellEnd"/>
+        <w:t>No elemento &lt;td&gt; você deverá acrescentar o ‘colspan</w:t>
+      </w:r>
+      <w:r>
+        <w:t>=xx</w:t>
+      </w:r>
       <w:r>
         <w:t>’</w:t>
       </w:r>
@@ -966,31 +699,7 @@
     </w:p>
     <w:p>
       <w:r>
-        <w:t xml:space="preserve"> Você deverá usar o ‘</w:t>
-      </w:r>
-      <w:proofErr w:type="spellStart"/>
-      <w:r>
-        <w:t>rowspan</w:t>
-      </w:r>
-      <w:proofErr w:type="spellEnd"/>
-      <w:r>
-        <w:t>=</w:t>
-      </w:r>
-      <w:proofErr w:type="spellStart"/>
-      <w:r>
-        <w:t>xx</w:t>
-      </w:r>
-      <w:proofErr w:type="spellEnd"/>
-      <w:r>
-        <w:t>’ no elemento &lt;</w:t>
-      </w:r>
-      <w:proofErr w:type="spellStart"/>
-      <w:r>
-        <w:t>td</w:t>
-      </w:r>
-      <w:proofErr w:type="spellEnd"/>
-      <w:r>
-        <w:t>&gt;.</w:t>
+        <w:t xml:space="preserve"> Você deverá usar o ‘rowspan=xx’ no elemento &lt;td&gt;.</w:t>
       </w:r>
     </w:p>
     <w:p>
@@ -1043,6 +752,9 @@
     </w:p>
     <w:p>
       <w:r>
+        <w:rPr>
+          <w:noProof/>
+        </w:rPr>
         <w:drawing>
           <wp:inline distT="0" distB="0" distL="0" distR="0" wp14:anchorId="5F0FF501" wp14:editId="217A28C7">
             <wp:extent cx="2700068" cy="1767092"/>
@@ -1080,10 +792,6 @@
         </w:drawing>
       </w:r>
     </w:p>
-    <w:p/>
-    <w:p/>
-    <w:p/>
-    <w:p/>
     <w:p>
       <w:r>
         <w:lastRenderedPageBreak/>
@@ -1092,6 +800,9 @@
     </w:p>
     <w:p>
       <w:r>
+        <w:rPr>
+          <w:noProof/>
+        </w:rPr>
         <w:drawing>
           <wp:inline distT="0" distB="0" distL="0" distR="0" wp14:anchorId="150D02CA" wp14:editId="0A399FA6">
             <wp:extent cx="2104845" cy="1475191"/>
@@ -1129,6 +840,47 @@
         </w:drawing>
       </w:r>
     </w:p>
+    <w:p/>
+    <w:p>
+      <w:r>
+        <w:drawing>
+          <wp:inline distT="0" distB="0" distL="0" distR="0" wp14:anchorId="253F24E2" wp14:editId="0162EE84">
+            <wp:extent cx="5400040" cy="3021330"/>
+            <wp:effectExtent l="0" t="0" r="0" b="7620"/>
+            <wp:docPr id="9" name="Imagem 9"/>
+            <wp:cNvGraphicFramePr>
+              <a:graphicFrameLocks xmlns:a="http://schemas.openxmlformats.org/drawingml/2006/main" noChangeAspect="1"/>
+            </wp:cNvGraphicFramePr>
+            <a:graphic xmlns:a="http://schemas.openxmlformats.org/drawingml/2006/main">
+              <a:graphicData uri="http://schemas.openxmlformats.org/drawingml/2006/picture">
+                <pic:pic xmlns:pic="http://schemas.openxmlformats.org/drawingml/2006/picture">
+                  <pic:nvPicPr>
+                    <pic:cNvPr id="1" name=""/>
+                    <pic:cNvPicPr/>
+                  </pic:nvPicPr>
+                  <pic:blipFill>
+                    <a:blip r:embed="rId13"/>
+                    <a:stretch>
+                      <a:fillRect/>
+                    </a:stretch>
+                  </pic:blipFill>
+                  <pic:spPr>
+                    <a:xfrm>
+                      <a:off x="0" y="0"/>
+                      <a:ext cx="5400040" cy="3021330"/>
+                    </a:xfrm>
+                    <a:prstGeom prst="rect">
+                      <a:avLst/>
+                    </a:prstGeom>
+                  </pic:spPr>
+                </pic:pic>
+              </a:graphicData>
+            </a:graphic>
+          </wp:inline>
+        </w:drawing>
+      </w:r>
+    </w:p>
+    <w:p/>
     <w:sectPr>
       <w:pgSz w:w="11906" w:h="16838"/>
       <w:pgMar w:top="1417" w:right="1701" w:bottom="1417" w:left="1701" w:header="708" w:footer="708" w:gutter="0"/>

</xml_diff>

<commit_message>
Finalização modulo 3 HTML e CSS
</commit_message>
<xml_diff>
--- a/Tabelas no HTML.docx
+++ b/Tabelas no HTML.docx
@@ -843,11 +843,16 @@
     <w:p/>
     <w:p>
       <w:r>
+        <w:t>Se você precisar colocar background em uma coluna você deve usar o elemento &lt;colgroup&gt; e dar uma classe para identificar o estilo no css:</w:t>
+      </w:r>
+    </w:p>
+    <w:p>
+      <w:r>
         <w:drawing>
-          <wp:inline distT="0" distB="0" distL="0" distR="0" wp14:anchorId="253F24E2" wp14:editId="0162EE84">
-            <wp:extent cx="5400040" cy="3021330"/>
-            <wp:effectExtent l="0" t="0" r="0" b="7620"/>
-            <wp:docPr id="9" name="Imagem 9"/>
+          <wp:inline distT="0" distB="0" distL="0" distR="0" wp14:anchorId="0219FB14" wp14:editId="7F2CD1A4">
+            <wp:extent cx="3556925" cy="1526875"/>
+            <wp:effectExtent l="0" t="0" r="5715" b="0"/>
+            <wp:docPr id="10" name="Imagem 10"/>
             <wp:cNvGraphicFramePr>
               <a:graphicFrameLocks xmlns:a="http://schemas.openxmlformats.org/drawingml/2006/main" noChangeAspect="1"/>
             </wp:cNvGraphicFramePr>
@@ -867,7 +872,7 @@
                   <pic:spPr>
                     <a:xfrm>
                       <a:off x="0" y="0"/>
-                      <a:ext cx="5400040" cy="3021330"/>
+                      <a:ext cx="3564579" cy="1530161"/>
                     </a:xfrm>
                     <a:prstGeom prst="rect">
                       <a:avLst/>
@@ -878,6 +883,25 @@
             </a:graphic>
           </wp:inline>
         </w:drawing>
+      </w:r>
+    </w:p>
+    <w:p>
+      <w:r>
+        <w:t>O HTML5 reconhece as colunas, não pelo nome, mas sim pela ordem.</w:t>
+      </w:r>
+    </w:p>
+    <w:p>
+      <w:r>
+        <w:t xml:space="preserve">Se você quiser </w:t>
+      </w:r>
+      <w:r>
+        <w:t>usar o atributo em 2</w:t>
+      </w:r>
+      <w:r>
+        <w:t>+</w:t>
+      </w:r>
+      <w:r>
+        <w:t xml:space="preserve"> colunas basta usar o ‘span= 2(o valor depende da quantidade de colunas que você quer atingir.’</w:t>
       </w:r>
     </w:p>
     <w:p/>

</xml_diff>